<commit_message>
piilotettu testikirjautuminen, code cleanup ja tietokantoihin testidataa
</commit_message>
<xml_diff>
--- a/Työnajanseuranta/Työaikaraportti_HeikkiPernu.docx
+++ b/Työnajanseuranta/Työaikaraportti_HeikkiPernu.docx
@@ -614,59 +614,143 @@
           <w:tcPr>
             <w:tcW w:w="1980" w:type="dxa"/>
           </w:tcPr>
-          <w:p/>
-        </w:tc>
-        <w:tc>
-          <w:tcPr>
-            <w:tcW w:w="2551" w:type="dxa"/>
-          </w:tcPr>
-          <w:p/>
-        </w:tc>
-        <w:tc>
-          <w:tcPr>
-            <w:tcW w:w="5103" w:type="dxa"/>
-          </w:tcPr>
-          <w:p/>
-        </w:tc>
-      </w:tr>
-      <w:tr>
-        <w:tc>
-          <w:tcPr>
-            <w:tcW w:w="1980" w:type="dxa"/>
-          </w:tcPr>
-          <w:p/>
-        </w:tc>
-        <w:tc>
-          <w:tcPr>
-            <w:tcW w:w="2551" w:type="dxa"/>
-          </w:tcPr>
-          <w:p/>
-        </w:tc>
-        <w:tc>
-          <w:tcPr>
-            <w:tcW w:w="5103" w:type="dxa"/>
-          </w:tcPr>
-          <w:p/>
-        </w:tc>
-      </w:tr>
-      <w:tr>
-        <w:tc>
-          <w:tcPr>
-            <w:tcW w:w="1980" w:type="dxa"/>
-          </w:tcPr>
-          <w:p/>
-        </w:tc>
-        <w:tc>
-          <w:tcPr>
-            <w:tcW w:w="2551" w:type="dxa"/>
-          </w:tcPr>
-          <w:p/>
-        </w:tc>
-        <w:tc>
-          <w:tcPr>
-            <w:tcW w:w="5103" w:type="dxa"/>
-          </w:tcPr>
-          <w:p/>
+          <w:p>
+            <w:r>
+              <w:t>3.3.2023</w:t>
+            </w:r>
+          </w:p>
+        </w:tc>
+        <w:tc>
+          <w:tcPr>
+            <w:tcW w:w="2551" w:type="dxa"/>
+          </w:tcPr>
+          <w:p>
+            <w:r>
+              <w:t>2</w:t>
+            </w:r>
+          </w:p>
+        </w:tc>
+        <w:tc>
+          <w:tcPr>
+            <w:tcW w:w="5103" w:type="dxa"/>
+          </w:tcPr>
+          <w:p>
+            <w:r>
+              <w:t xml:space="preserve">Värikoodaus </w:t>
+            </w:r>
+            <w:proofErr w:type="spellStart"/>
+            <w:r>
+              <w:t>duedaten</w:t>
+            </w:r>
+            <w:proofErr w:type="spellEnd"/>
+            <w:r>
+              <w:t xml:space="preserve"> mukaan</w:t>
+            </w:r>
+          </w:p>
+        </w:tc>
+      </w:tr>
+      <w:tr>
+        <w:tc>
+          <w:tcPr>
+            <w:tcW w:w="1980" w:type="dxa"/>
+          </w:tcPr>
+          <w:p>
+            <w:r>
+              <w:t>4.3.2023</w:t>
+            </w:r>
+          </w:p>
+        </w:tc>
+        <w:tc>
+          <w:tcPr>
+            <w:tcW w:w="2551" w:type="dxa"/>
+          </w:tcPr>
+          <w:p>
+            <w:r>
+              <w:t>3</w:t>
+            </w:r>
+          </w:p>
+        </w:tc>
+        <w:tc>
+          <w:tcPr>
+            <w:tcW w:w="5103" w:type="dxa"/>
+          </w:tcPr>
+          <w:p>
+            <w:proofErr w:type="spellStart"/>
+            <w:r>
+              <w:t>Drag&amp;Drop</w:t>
+            </w:r>
+            <w:proofErr w:type="spellEnd"/>
+            <w:r>
+              <w:t xml:space="preserve"> </w:t>
+            </w:r>
+            <w:proofErr w:type="spellStart"/>
+            <w:r>
+              <w:t>refaktoroinnin</w:t>
+            </w:r>
+            <w:proofErr w:type="spellEnd"/>
+            <w:r>
+              <w:t xml:space="preserve"> tulokseton tutkiminen</w:t>
+            </w:r>
+          </w:p>
+        </w:tc>
+      </w:tr>
+      <w:tr>
+        <w:tc>
+          <w:tcPr>
+            <w:tcW w:w="1980" w:type="dxa"/>
+          </w:tcPr>
+          <w:p>
+            <w:r>
+              <w:t>7.3.2023</w:t>
+            </w:r>
+          </w:p>
+        </w:tc>
+        <w:tc>
+          <w:tcPr>
+            <w:tcW w:w="2551" w:type="dxa"/>
+          </w:tcPr>
+          <w:p>
+            <w:r>
+              <w:t>1</w:t>
+            </w:r>
+            <w:r>
+              <w:t>,5</w:t>
+            </w:r>
+          </w:p>
+        </w:tc>
+        <w:tc>
+          <w:tcPr>
+            <w:tcW w:w="5103" w:type="dxa"/>
+          </w:tcPr>
+          <w:p>
+            <w:proofErr w:type="spellStart"/>
+            <w:r>
+              <w:t>Code</w:t>
+            </w:r>
+            <w:proofErr w:type="spellEnd"/>
+            <w:r>
+              <w:t xml:space="preserve"> </w:t>
+            </w:r>
+            <w:proofErr w:type="spellStart"/>
+            <w:r>
+              <w:t>Cleanup</w:t>
+            </w:r>
+            <w:proofErr w:type="spellEnd"/>
+            <w:r>
+              <w:t xml:space="preserve"> + </w:t>
+            </w:r>
+            <w:proofErr w:type="spellStart"/>
+            <w:r>
+              <w:t>Refresh</w:t>
+            </w:r>
+            <w:proofErr w:type="spellEnd"/>
+            <w:r>
+              <w:t xml:space="preserve"> nappula ja tietoka</w:t>
+            </w:r>
+            <w:r>
+              <w:t>nnan päivitys</w:t>
+            </w:r>
+          </w:p>
         </w:tc>
       </w:tr>
       <w:tr>

</xml_diff>